<commit_message>
new cv with jcr21
</commit_message>
<xml_diff>
--- a/documents/others/cv_Enrique_Acebo_jul2022.docx
+++ b/documents/others/cv_Enrique_Acebo_jul2022.docx
@@ -99,25 +99,7 @@
           <w:sz w:val="21"/>
           <w:lang w:val="es-ES"/>
         </w:rPr>
-        <w:t xml:space="preserve">Campus de </w:t>
-      </w:r>
-      <w:proofErr w:type="spellStart"/>
-      <w:r>
-        <w:rPr>
-          <w:spacing w:val="-2"/>
-          <w:sz w:val="21"/>
-          <w:lang w:val="es-ES"/>
-        </w:rPr>
-        <w:t>Vegazana</w:t>
-      </w:r>
-      <w:proofErr w:type="spellEnd"/>
-      <w:r>
-        <w:rPr>
-          <w:spacing w:val="-2"/>
-          <w:sz w:val="21"/>
-          <w:lang w:val="es-ES"/>
-        </w:rPr>
-        <w:t>, s/n</w:t>
+        <w:t>Campus de Vegazana, s/n</w:t>
       </w:r>
       <w:r>
         <w:rPr>
@@ -240,7 +222,6 @@
         <w:t xml:space="preserve">, </w:t>
       </w:r>
       <w:hyperlink r:id="rId11" w:history="1">
-        <w:proofErr w:type="spellStart"/>
         <w:r>
           <w:rPr>
             <w:rStyle w:val="Hyperlink"/>
@@ -249,7 +230,6 @@
           </w:rPr>
           <w:t>Publons</w:t>
         </w:r>
-        <w:proofErr w:type="spellEnd"/>
       </w:hyperlink>
       <w:r>
         <w:rPr>
@@ -419,13 +399,13 @@
         <w:rPr>
           <w:lang w:val="en-GB"/>
         </w:rPr>
-        <w:t xml:space="preserve">; Innovation Ecosystem; </w:t>
-      </w:r>
-      <w:r>
-        <w:rPr>
-          <w:lang w:val="en-GB"/>
-        </w:rPr>
-        <w:t>Environmental Innovation</w:t>
+        <w:t>; Innovation Ecosystem</w:t>
+      </w:r>
+      <w:r>
+        <w:rPr>
+          <w:lang w:val="en-GB"/>
+        </w:rPr>
+        <w:t xml:space="preserve">; Complementarities </w:t>
       </w:r>
     </w:p>
     <w:p>
@@ -1296,39 +1276,7 @@
           <w:sz w:val="23"/>
           <w:lang w:val="en-GB"/>
         </w:rPr>
-        <w:t>with José-</w:t>
-      </w:r>
-      <w:proofErr w:type="spellStart"/>
-      <w:r>
-        <w:rPr>
-          <w:sz w:val="23"/>
-          <w:lang w:val="en-GB"/>
-        </w:rPr>
-        <w:t>Ángel</w:t>
-      </w:r>
-      <w:proofErr w:type="spellEnd"/>
-      <w:r>
-        <w:rPr>
-          <w:sz w:val="23"/>
-          <w:lang w:val="en-GB"/>
-        </w:rPr>
-        <w:t xml:space="preserve"> Miguel-</w:t>
-      </w:r>
-      <w:proofErr w:type="spellStart"/>
-      <w:r>
-        <w:rPr>
-          <w:sz w:val="23"/>
-          <w:lang w:val="en-GB"/>
-        </w:rPr>
-        <w:t>Dávila</w:t>
-      </w:r>
-      <w:proofErr w:type="spellEnd"/>
-      <w:r>
-        <w:rPr>
-          <w:sz w:val="23"/>
-          <w:lang w:val="en-GB"/>
-        </w:rPr>
-        <w:t xml:space="preserve"> and Mariano Nieto, 202</w:t>
+        <w:t>with José-Ángel Miguel-Dávila and Mariano Nieto, 202</w:t>
       </w:r>
       <w:r>
         <w:rPr>
@@ -1482,39 +1430,7 @@
           <w:sz w:val="23"/>
           <w:lang w:val="en-GB"/>
         </w:rPr>
-        <w:t>with José-</w:t>
-      </w:r>
-      <w:proofErr w:type="spellStart"/>
-      <w:r>
-        <w:rPr>
-          <w:sz w:val="23"/>
-          <w:lang w:val="en-GB"/>
-        </w:rPr>
-        <w:t>Ángel</w:t>
-      </w:r>
-      <w:proofErr w:type="spellEnd"/>
-      <w:r>
-        <w:rPr>
-          <w:sz w:val="23"/>
-          <w:lang w:val="en-GB"/>
-        </w:rPr>
-        <w:t xml:space="preserve"> Miguel-</w:t>
-      </w:r>
-      <w:proofErr w:type="spellStart"/>
-      <w:r>
-        <w:rPr>
-          <w:sz w:val="23"/>
-          <w:lang w:val="en-GB"/>
-        </w:rPr>
-        <w:t>Dávila</w:t>
-      </w:r>
-      <w:proofErr w:type="spellEnd"/>
-      <w:r>
-        <w:rPr>
-          <w:sz w:val="23"/>
-          <w:lang w:val="en-GB"/>
-        </w:rPr>
-        <w:t xml:space="preserve"> and Mariano Nieto, 2021, </w:t>
+        <w:t xml:space="preserve">with José-Ángel Miguel-Dávila and Mariano Nieto, 2021, </w:t>
       </w:r>
       <w:r>
         <w:rPr>
@@ -1692,39 +1608,7 @@
           <w:sz w:val="23"/>
           <w:lang w:val="en-GB"/>
         </w:rPr>
-        <w:t>José-</w:t>
-      </w:r>
-      <w:proofErr w:type="spellStart"/>
-      <w:r>
-        <w:rPr>
-          <w:sz w:val="23"/>
-          <w:lang w:val="en-GB"/>
-        </w:rPr>
-        <w:t>Ángel</w:t>
-      </w:r>
-      <w:proofErr w:type="spellEnd"/>
-      <w:r>
-        <w:rPr>
-          <w:sz w:val="23"/>
-          <w:lang w:val="en-GB"/>
-        </w:rPr>
-        <w:t xml:space="preserve"> Miguel-</w:t>
-      </w:r>
-      <w:proofErr w:type="spellStart"/>
-      <w:r>
-        <w:rPr>
-          <w:sz w:val="23"/>
-          <w:lang w:val="en-GB"/>
-        </w:rPr>
-        <w:t>Dávila</w:t>
-      </w:r>
-      <w:proofErr w:type="spellEnd"/>
-      <w:r>
-        <w:rPr>
-          <w:sz w:val="23"/>
-          <w:lang w:val="en-GB"/>
-        </w:rPr>
-        <w:t xml:space="preserve"> and Mariano Nieto,</w:t>
+        <w:t>José-Ángel Miguel-Dávila and Mariano Nieto,</w:t>
       </w:r>
       <w:r>
         <w:rPr>
@@ -1925,23 +1809,7 @@
         <w:t xml:space="preserve"> </w:t>
       </w:r>
       <w:r>
-        <w:t>with José-</w:t>
-      </w:r>
-      <w:proofErr w:type="spellStart"/>
-      <w:r>
-        <w:t>Ángel</w:t>
-      </w:r>
-      <w:proofErr w:type="spellEnd"/>
-      <w:r>
-        <w:t xml:space="preserve"> Miguel-</w:t>
-      </w:r>
-      <w:proofErr w:type="spellStart"/>
-      <w:r>
-        <w:t>Dávila</w:t>
-      </w:r>
-      <w:proofErr w:type="spellEnd"/>
-      <w:r>
-        <w:t xml:space="preserve"> and Liliana Herrera, </w:t>
+        <w:t xml:space="preserve">with José-Ángel Miguel-Dávila and Liliana Herrera, </w:t>
       </w:r>
       <w:r>
         <w:t>20</w:t>
@@ -2152,33 +2020,8 @@
           <w:iCs/>
           <w:lang w:val="en-GB"/>
         </w:rPr>
-        <w:t xml:space="preserve">with José </w:t>
-      </w:r>
-      <w:proofErr w:type="spellStart"/>
-      <w:r>
-        <w:rPr>
-          <w:iCs/>
-          <w:lang w:val="en-GB"/>
-        </w:rPr>
-        <w:t>Ángel</w:t>
-      </w:r>
-      <w:proofErr w:type="spellEnd"/>
-      <w:r>
-        <w:rPr>
-          <w:iCs/>
-          <w:lang w:val="en-GB"/>
-        </w:rPr>
-        <w:t xml:space="preserve"> Miguel-</w:t>
-      </w:r>
-      <w:proofErr w:type="spellStart"/>
-      <w:r>
-        <w:rPr>
-          <w:iCs/>
-          <w:lang w:val="en-GB"/>
-        </w:rPr>
-        <w:t>Dávila</w:t>
-      </w:r>
-      <w:proofErr w:type="spellEnd"/>
+        <w:t>with José Ángel Miguel-Dávila</w:t>
+      </w:r>
       <w:r>
         <w:rPr>
           <w:i/>
@@ -2237,21 +2080,7 @@
         <w:rPr>
           <w:lang w:val="en-GB"/>
         </w:rPr>
-        <w:t>with José-</w:t>
-      </w:r>
-      <w:proofErr w:type="spellStart"/>
-      <w:r>
-        <w:rPr>
-          <w:lang w:val="en-GB"/>
-        </w:rPr>
-        <w:t>Ángel</w:t>
-      </w:r>
-      <w:proofErr w:type="spellEnd"/>
-      <w:r>
-        <w:rPr>
-          <w:lang w:val="en-GB"/>
-        </w:rPr>
-        <w:t xml:space="preserve"> Miguel</w:t>
+        <w:t>with José-Ángel Miguel</w:t>
       </w:r>
       <w:r>
         <w:rPr>
@@ -2259,14 +2088,12 @@
         </w:rPr>
         <w:t>-</w:t>
       </w:r>
-      <w:proofErr w:type="spellStart"/>
       <w:r>
         <w:rPr>
           <w:lang w:val="en-GB"/>
         </w:rPr>
         <w:t>Dávila</w:t>
       </w:r>
-      <w:proofErr w:type="spellEnd"/>
       <w:r>
         <w:rPr>
           <w:i/>
@@ -2383,30 +2210,8 @@
         <w:rPr>
           <w:lang w:val="en-GB"/>
         </w:rPr>
-        <w:t>José-</w:t>
-      </w:r>
-      <w:proofErr w:type="spellStart"/>
-      <w:r>
-        <w:rPr>
-          <w:lang w:val="en-GB"/>
-        </w:rPr>
-        <w:t>Ángel</w:t>
-      </w:r>
-      <w:proofErr w:type="spellEnd"/>
-      <w:r>
-        <w:rPr>
-          <w:lang w:val="en-GB"/>
-        </w:rPr>
-        <w:t xml:space="preserve"> Miguel-</w:t>
-      </w:r>
-      <w:proofErr w:type="spellStart"/>
-      <w:r>
-        <w:rPr>
-          <w:lang w:val="en-GB"/>
-        </w:rPr>
-        <w:t>Dávila</w:t>
-      </w:r>
-      <w:proofErr w:type="spellEnd"/>
+        <w:t>José-Ángel Miguel-Dávila</w:t>
+      </w:r>
     </w:p>
     <w:p>
       <w:pPr>
@@ -2614,39 +2419,7 @@
           <w:sz w:val="23"/>
           <w:lang w:val="en-GB"/>
         </w:rPr>
-        <w:t>José-</w:t>
-      </w:r>
-      <w:proofErr w:type="spellStart"/>
-      <w:r>
-        <w:rPr>
-          <w:sz w:val="23"/>
-          <w:lang w:val="en-GB"/>
-        </w:rPr>
-        <w:t>Ángel</w:t>
-      </w:r>
-      <w:proofErr w:type="spellEnd"/>
-      <w:r>
-        <w:rPr>
-          <w:sz w:val="23"/>
-          <w:lang w:val="en-GB"/>
-        </w:rPr>
-        <w:t xml:space="preserve"> Miguel-</w:t>
-      </w:r>
-      <w:proofErr w:type="spellStart"/>
-      <w:r>
-        <w:rPr>
-          <w:sz w:val="23"/>
-          <w:lang w:val="en-GB"/>
-        </w:rPr>
-        <w:t>Dávila</w:t>
-      </w:r>
-      <w:proofErr w:type="spellEnd"/>
-      <w:r>
-        <w:rPr>
-          <w:sz w:val="23"/>
-          <w:lang w:val="en-GB"/>
-        </w:rPr>
-        <w:t xml:space="preserve">, B.Sc. in Aerospace Engineering, </w:t>
+        <w:t xml:space="preserve">José-Ángel Miguel-Dávila, B.Sc. in Aerospace Engineering, </w:t>
       </w:r>
       <w:r>
         <w:rPr>
@@ -2953,16 +2726,8 @@
         <w:rPr>
           <w:lang w:val="en-GB"/>
         </w:rPr>
-        <w:t>with J-Á. Miguel-</w:t>
-      </w:r>
-      <w:proofErr w:type="spellStart"/>
-      <w:r>
-        <w:rPr>
-          <w:lang w:val="en-GB"/>
-        </w:rPr>
-        <w:t>Dávila</w:t>
-      </w:r>
-      <w:proofErr w:type="spellEnd"/>
+        <w:t>with J-Á. Miguel-Dávila</w:t>
+      </w:r>
       <w:r>
         <w:rPr>
           <w:lang w:val="en-GB"/>
@@ -3040,21 +2805,7 @@
         <w:rPr>
           <w:lang w:val="en-GB"/>
         </w:rPr>
-        <w:t>(with J-Á. Miguel-</w:t>
-      </w:r>
-      <w:proofErr w:type="spellStart"/>
-      <w:r>
-        <w:rPr>
-          <w:lang w:val="en-GB"/>
-        </w:rPr>
-        <w:t>Dávila</w:t>
-      </w:r>
-      <w:proofErr w:type="spellEnd"/>
-      <w:r>
-        <w:rPr>
-          <w:lang w:val="en-GB"/>
-        </w:rPr>
-        <w:t>),</w:t>
+        <w:t>(with J-Á. Miguel-Dávila),</w:t>
       </w:r>
       <w:r>
         <w:rPr>
@@ -3190,21 +2941,7 @@
         <w:rPr>
           <w:lang w:val="en-GB"/>
         </w:rPr>
-        <w:t>bsorptive capacity” (with J-Á. Miguel-</w:t>
-      </w:r>
-      <w:proofErr w:type="spellStart"/>
-      <w:r>
-        <w:rPr>
-          <w:lang w:val="en-GB"/>
-        </w:rPr>
-        <w:t>Dávila</w:t>
-      </w:r>
-      <w:proofErr w:type="spellEnd"/>
-      <w:r>
-        <w:rPr>
-          <w:lang w:val="en-GB"/>
-        </w:rPr>
-        <w:t xml:space="preserve"> and</w:t>
+        <w:t>bsorptive capacity” (with J-Á. Miguel-Dávila and</w:t>
       </w:r>
       <w:r>
         <w:rPr>
@@ -3343,41 +3080,13 @@
         <w:rPr>
           <w:lang w:val="en-GB"/>
         </w:rPr>
-        <w:t>” (</w:t>
-      </w:r>
-      <w:proofErr w:type="gramStart"/>
-      <w:r>
-        <w:rPr>
-          <w:lang w:val="en-GB"/>
-        </w:rPr>
-        <w:t>with</w:t>
-      </w:r>
-      <w:proofErr w:type="gramEnd"/>
-      <w:r>
-        <w:rPr>
-          <w:lang w:val="en-GB"/>
-        </w:rPr>
-        <w:t xml:space="preserve"> </w:t>
-      </w:r>
-      <w:r>
-        <w:rPr>
-          <w:lang w:val="en-GB"/>
-        </w:rPr>
-        <w:t>J-Á. Miguel-</w:t>
-      </w:r>
-      <w:proofErr w:type="spellStart"/>
-      <w:r>
-        <w:rPr>
-          <w:lang w:val="en-GB"/>
-        </w:rPr>
-        <w:t>Dávila</w:t>
-      </w:r>
-      <w:proofErr w:type="spellEnd"/>
-      <w:r>
-        <w:rPr>
-          <w:lang w:val="en-GB"/>
-        </w:rPr>
-        <w:t xml:space="preserve"> and</w:t>
+        <w:t xml:space="preserve">” (with </w:t>
+      </w:r>
+      <w:r>
+        <w:rPr>
+          <w:lang w:val="en-GB"/>
+        </w:rPr>
+        <w:t>J-Á. Miguel-Dávila and</w:t>
       </w:r>
       <w:r>
         <w:rPr>
@@ -3592,21 +3301,7 @@
         <w:rPr>
           <w:lang w:val="en-GB"/>
         </w:rPr>
-        <w:t>José-</w:t>
-      </w:r>
-      <w:proofErr w:type="spellStart"/>
-      <w:r>
-        <w:rPr>
-          <w:lang w:val="en-GB"/>
-        </w:rPr>
-        <w:t>Ángel</w:t>
-      </w:r>
-      <w:proofErr w:type="spellEnd"/>
-      <w:r>
-        <w:rPr>
-          <w:lang w:val="en-GB"/>
-        </w:rPr>
-        <w:t xml:space="preserve"> Miguel</w:t>
+        <w:t>José-Ángel Miguel</w:t>
       </w:r>
       <w:r>
         <w:rPr>
@@ -3614,19 +3309,11 @@
         </w:rPr>
         <w:t>-</w:t>
       </w:r>
-      <w:proofErr w:type="spellStart"/>
-      <w:r>
-        <w:rPr>
-          <w:lang w:val="en-GB"/>
-        </w:rPr>
-        <w:t>Dávila</w:t>
-      </w:r>
-      <w:proofErr w:type="spellEnd"/>
-      <w:r>
-        <w:rPr>
-          <w:lang w:val="en-GB"/>
-        </w:rPr>
-        <w:t xml:space="preserve"> for Jaime Tori</w:t>
+      <w:r>
+        <w:rPr>
+          <w:lang w:val="en-GB"/>
+        </w:rPr>
+        <w:t>Dávila for Jaime Tori</w:t>
       </w:r>
       <w:r>
         <w:rPr>
@@ -3691,15 +3378,14 @@
           <w:i/>
           <w:lang w:val="en-GB"/>
         </w:rPr>
-        <w:t xml:space="preserve">pain and </w:t>
-      </w:r>
-      <w:proofErr w:type="gramStart"/>
+        <w:t>pain and the</w:t>
+      </w:r>
       <w:r>
         <w:rPr>
           <w:i/>
           <w:lang w:val="en-GB"/>
         </w:rPr>
-        <w:t>the</w:t>
+        <w:t xml:space="preserve"> </w:t>
       </w:r>
       <w:r>
         <w:rPr>
@@ -3713,52 +3399,21 @@
           <w:i/>
           <w:lang w:val="en-GB"/>
         </w:rPr>
-        <w:t xml:space="preserve"> </w:t>
+        <w:t>reorgani</w:t>
       </w:r>
       <w:r>
         <w:rPr>
           <w:i/>
           <w:lang w:val="en-GB"/>
         </w:rPr>
-        <w:t>reorgani</w:t>
+        <w:t>s</w:t>
       </w:r>
       <w:r>
         <w:rPr>
           <w:i/>
           <w:lang w:val="en-GB"/>
         </w:rPr>
-        <w:t>s</w:t>
-      </w:r>
-      <w:r>
-        <w:rPr>
-          <w:i/>
-          <w:lang w:val="en-GB"/>
-        </w:rPr>
-        <w:t>ation</w:t>
-      </w:r>
-      <w:proofErr w:type="gramEnd"/>
-      <w:r>
-        <w:rPr>
-          <w:i/>
-          <w:lang w:val="en-GB"/>
-        </w:rPr>
-        <w:t xml:space="preserve"> of the retailer distribution: </w:t>
-      </w:r>
-      <w:proofErr w:type="spellStart"/>
-      <w:r>
-        <w:rPr>
-          <w:i/>
-          <w:lang w:val="en-GB"/>
-        </w:rPr>
-        <w:t>Másquebio</w:t>
-      </w:r>
-      <w:proofErr w:type="spellEnd"/>
-      <w:r>
-        <w:rPr>
-          <w:i/>
-          <w:lang w:val="en-GB"/>
-        </w:rPr>
-        <w:t xml:space="preserve"> Case</w:t>
+        <w:t>ation of the retailer distribution: Másquebio Case</w:t>
       </w:r>
       <w:r>
         <w:rPr>
@@ -3993,19 +3648,11 @@
         </w:rPr>
         <w:t xml:space="preserve"> </w:t>
       </w:r>
-      <w:proofErr w:type="spellStart"/>
-      <w:r>
-        <w:rPr>
-          <w:lang w:val="en-GB"/>
-        </w:rPr>
-        <w:t>HarvardX</w:t>
-      </w:r>
-      <w:proofErr w:type="spellEnd"/>
-      <w:r>
-        <w:rPr>
-          <w:lang w:val="en-GB"/>
-        </w:rPr>
-        <w:t xml:space="preserve"> </w:t>
+      <w:r>
+        <w:rPr>
+          <w:lang w:val="en-GB"/>
+        </w:rPr>
+        <w:t xml:space="preserve">HarvardX </w:t>
       </w:r>
       <w:r>
         <w:rPr>
@@ -4336,13 +3983,7 @@
         <w:rPr>
           <w:lang w:val="en-GB"/>
         </w:rPr>
-        <w:t>Technological Forecasting</w:t>
-      </w:r>
-      <w:r>
-        <w:rPr>
-          <w:lang w:val="en-GB"/>
-        </w:rPr>
-        <w:t xml:space="preserve">, </w:t>
+        <w:t xml:space="preserve">Technological Forecasting, </w:t>
       </w:r>
       <w:r>
         <w:rPr>
@@ -4481,19 +4122,11 @@
           <w:lang w:val="en-GB"/>
         </w:rPr>
       </w:pPr>
-      <w:proofErr w:type="spellStart"/>
-      <w:r>
-        <w:rPr>
-          <w:lang w:val="en-GB"/>
-        </w:rPr>
-        <w:t>Dr.</w:t>
-      </w:r>
-      <w:proofErr w:type="spellEnd"/>
-      <w:r>
-        <w:rPr>
-          <w:lang w:val="en-GB"/>
-        </w:rPr>
-        <w:t xml:space="preserve"> Isabel Suárez Gonzalez (</w:t>
+      <w:r>
+        <w:rPr>
+          <w:lang w:val="en-GB"/>
+        </w:rPr>
+        <w:t>Dr. Isabel Suárez Gonzalez (</w:t>
       </w:r>
       <w:hyperlink r:id="rId25" w:history="1">
         <w:r>
@@ -4826,7 +4459,7 @@
         <v:path o:extrusionok="f" gradientshapeok="t" o:connecttype="rect"/>
         <o:lock v:ext="edit" aspectratio="t"/>
       </v:shapetype>
-      <v:shape id="_x0000_i1055" type="#_x0000_t75" style="width:16.75pt;height:16.75pt;visibility:visible;mso-wrap-style:square" o:bullet="t">
+      <v:shape id="_x0000_i1059" type="#_x0000_t75" style="width:16.75pt;height:16.75pt;visibility:visible;mso-wrap-style:square" o:bullet="t">
         <v:imagedata r:id="rId1" o:title=""/>
       </v:shape>
     </w:pict>

</xml_diff>